<commit_message>
added paper with figures
Former-commit-id: f473c5afdac1e3f7727994a6fd5bb9ecf28d89ff
</commit_message>
<xml_diff>
--- a/_paper/paper.docx
+++ b/_paper/paper.docx
@@ -1560,7 +1560,7 @@
               <a:graphicData uri="http://schemas.openxmlformats.org/drawingml/2006/picture">
                 <pic:pic>
                   <pic:nvPicPr>
-                    <pic:cNvPr descr="/home/seabbs/covid/_paper/figures/figure_1.png" id="0" name="Picture"/>
+                    <pic:cNvPr descr="figures/figure_1.png" id="0" name="Picture"/>
                     <pic:cNvPicPr>
                       <a:picLocks noChangeArrowheads="1" noChangeAspect="1"/>
                     </pic:cNvPicPr>
@@ -1626,7 +1626,7 @@
               <a:graphicData uri="http://schemas.openxmlformats.org/drawingml/2006/picture">
                 <pic:pic>
                   <pic:nvPicPr>
-                    <pic:cNvPr descr="/home/seabbs/covid/_paper/figures/figure_2.png" id="0" name="Picture"/>
+                    <pic:cNvPr descr="figures/figure_2.png" id="0" name="Picture"/>
                     <pic:cNvPicPr>
                       <a:picLocks noChangeArrowheads="1" noChangeAspect="1"/>
                     </pic:cNvPicPr>
@@ -1692,7 +1692,7 @@
               <a:graphicData uri="http://schemas.openxmlformats.org/drawingml/2006/picture">
                 <pic:pic>
                   <pic:nvPicPr>
-                    <pic:cNvPr descr="/home/seabbs/covid/_paper/figures/figure_3.png" id="0" name="Picture"/>
+                    <pic:cNvPr descr="figures/figure_3.png" id="0" name="Picture"/>
                     <pic:cNvPicPr>
                       <a:picLocks noChangeArrowheads="1" noChangeAspect="1"/>
                     </pic:cNvPicPr>

</xml_diff>

<commit_message>
update links out to dataverse
</commit_message>
<xml_diff>
--- a/_paper/paper.docx
+++ b/_paper/paper.docx
@@ -148,7 +148,7 @@
         <w:t xml:space="preserve"> </w:t>
       </w:r>
       <w:r>
-        <w:t xml:space="preserve">We use case and death notification data to generate daily estimates of the time-dependent reproduction number globally, regionally, nationally, and subnationally over a 12 week rolling window. Our modelling framework, based on open source tooling, accounts for uncertain reporting delays, so that the reproduction number is estimated based on underlying latent infections.</w:t>
+        <w:t xml:space="preserve">We use case and death notification data to generate daily estimates of the time-varying reproduction number globally, regionally, nationally, and subnationally over a 12-week rolling window. Our modelling framework, based on open source tooling, accounts for uncertainty in reporting delays, so that the reproduction number is estimated based on underlying latent infections.</w:t>
       </w:r>
     </w:p>
     <w:p>
@@ -360,7 +360,7 @@
         <w:t xml:space="preserve">[11,13]</w:t>
       </w:r>
       <w:r>
-        <w:t xml:space="preserve">. This linelist combines all known linelist data from over 100 countries and at the time of writing. Countries are only included in the reported estimates if within the last 12 weeks they have fewer than 14 days with non-zero case counts. This restriction reduces the likelihood of spurious estimates for countries with limited transmission or case ascertainment.</w:t>
+        <w:t xml:space="preserve">. This linelist combines all known linelist data from over 100 countries at the time of writing. Countries are only included in the reported estimates if within the last 12 weeks they have fewer than 14 days with non-zero case counts. This restriction reduces the likelihood of spurious estimates for countries with limited transmission or case ascertainment.</w:t>
       </w:r>
     </w:p>
     <w:p>
@@ -426,7 +426,7 @@
         <w:pStyle w:val="BodyText"/>
       </w:pPr>
       <w:r>
-        <w:t xml:space="preserve">This results in an onset to case report delay distribution with a mean of 2.6 days (standard deviation (SD): 1.2 days) and a standard deviation of 4.4 days (SD: 1.1 days) and an onset to death report delay distribution with a mean of 9.8 days (SD: 1.1 days) and a standard deviation of 2.1 days (SD: 1.1 days). For computational reasons the maximum allowed delay is set to be 30 days.</w:t>
+        <w:t xml:space="preserve">This results in an onset to case report delay distribution with a mean of 2.6 days (standard deviation (SD): 1.2 days) and a standard deviation of 4.4 days (SD: 1.1 days) and an onset to death report delay distribution with a mean of 9.8 days (SD: 1.1 days) and a standard deviation of 2.1 days (SD: 1.1 days). For computational reasons the maximum allowed delay is set to be 30 days. Dataset specific estimates are detailed on the respective country pages.</w:t>
       </w:r>
     </w:p>
     <w:p>
@@ -434,7 +434,7 @@
         <w:pStyle w:val="BodyText"/>
       </w:pPr>
       <w:r>
-        <w:t xml:space="preserve">As data may also be right truncated due to unrecorded delays (i.e the delay between a case report and its appearance in an aggregated data set) we truncate all time-series to exclude the last 3 days of data, based on qualitative inspection of the stability of case counts in the data-sets used.</w:t>
+        <w:t xml:space="preserve">As data may also be right truncated due to unrecorded delays (i.e the delay between a case report and its appearance in an aggregated data set) we truncate all time-series to exclude the last 3 days of data, based on qualitative inspection of the stability of case counts in the datasets used.</w:t>
       </w:r>
     </w:p>
     <w:p>
@@ -484,7 +484,7 @@
         <w:t xml:space="preserve"> </w:t>
       </w:r>
       <w:r>
-        <w:t xml:space="preserve">R package (version 1.2.0)</w:t>
+        <w:t xml:space="preserve">R package (version 1.2.1)</w:t>
       </w:r>
       <w:r>
         <w:t xml:space="preserve"> </w:t>
@@ -532,7 +532,38 @@
         <w:t xml:space="preserve">[14]</w:t>
       </w:r>
       <w:r>
-        <w:t xml:space="preserve">, which works as follows. The initial number of infections were estimated as a free parameter with a prior based on the initial number of cases, or deaths, respectively. For each subsequent time step, previous imputed infections were summed, weighted by an uncertain generation time probability mass function, and combined with an estimate of</w:t>
+        <w:t xml:space="preserve">, which works as follows. The initial number of infections were estimated as a free parameter with a prior based on the initial number of cases, or deaths, respectively. For each subsequent time step, previous imputed infections (</w:t>
+      </w:r>
+      <m:oMath>
+        <m:sSub>
+          <m:e>
+            <m:r>
+              <m:t>I</m:t>
+            </m:r>
+          </m:e>
+          <m:sub>
+            <m:r>
+              <m:t>t</m:t>
+            </m:r>
+            <m:r>
+              <m:t>−</m:t>
+            </m:r>
+            <m:r>
+              <m:t>1</m:t>
+            </m:r>
+          </m:sub>
+        </m:sSub>
+      </m:oMath>
+      <w:r>
+        <w:t xml:space="preserve">) were summed, weighted by an uncertain generation time probability mass function (</w:t>
+      </w:r>
+      <m:oMath>
+        <m:r>
+          <m:t>w</m:t>
+        </m:r>
+      </m:oMath>
+      <w:r>
+        <w:t xml:space="preserve">), and combined with an estimate of</w:t>
       </w:r>
       <w:r>
         <w:t xml:space="preserve"> </w:t>
@@ -555,7 +586,7 @@
         <w:t xml:space="preserve"> </w:t>
       </w:r>
       <w:r>
-        <w:t xml:space="preserve">to give the prevalence at time</w:t>
+        <w:t xml:space="preserve">to give the incidence at time</w:t>
       </w:r>
       <w:r>
         <w:t xml:space="preserve"> </w:t>
@@ -569,10 +600,50 @@
         <w:t xml:space="preserve"> </w:t>
       </w:r>
       <w:r>
+        <w:t xml:space="preserve">(</w:t>
+      </w:r>
+      <m:oMath>
+        <m:sSub>
+          <m:e>
+            <m:r>
+              <m:t>I</m:t>
+            </m:r>
+          </m:e>
+          <m:sub>
+            <m:r>
+              <m:t>t</m:t>
+            </m:r>
+          </m:sub>
+        </m:sSub>
+      </m:oMath>
+      <w:r>
+        <w:t xml:space="preserve">)</w:t>
+      </w:r>
+      <w:r>
+        <w:t xml:space="preserve"> </w:t>
+      </w:r>
+      <w:r>
         <w:t xml:space="preserve">[6,7,10]</w:t>
       </w:r>
       <w:r>
-        <w:t xml:space="preserve">. We used a log normal prior for the reproduction number with mean 1 and standard deviation 1 reflecting our current belief that</w:t>
+        <w:t xml:space="preserve">. We used a log normal prior for the reproduction number (</w:t>
+      </w:r>
+      <m:oMath>
+        <m:sSub>
+          <m:e>
+            <m:r>
+              <m:t>R</m:t>
+            </m:r>
+          </m:e>
+          <m:sub>
+            <m:r>
+              <m:t>0</m:t>
+            </m:r>
+          </m:sub>
+        </m:sSub>
+      </m:oMath>
+      <w:r>
+        <w:t xml:space="preserve">) with mean 1 and standard deviation 1 reflecting our current belief that</w:t>
       </w:r>
       <w:r>
         <w:t xml:space="preserve"> </w:t>
@@ -595,36 +666,111 @@
         <w:t xml:space="preserve"> </w:t>
       </w:r>
       <w:r>
-        <w:t xml:space="preserve">is likely to be centered around 1 in most of the world, with public health interventions and individual behaviour combining to prevent it from growing significantly larger for sustained periods. This contrasts with our earlier approach which was to use a gamma prior with a of mean 2.6 and standard deviation 2. This was based on early estimates for the basic reproduction number (</w:t>
+        <w:t xml:space="preserve">is likely to be centered around 1 in most of the world, with public health interventions and individual behaviour combining to prevent it from growing significantly larger for sustained periods. This contrasts with our earlier approach which was to use a gamma prior with a of mean 2.6 and standard deviation 2. This was based on early estimates for the basic reproduction number from the initial stages of the outbreak in Wuhan</w:t>
+      </w:r>
+      <w:r>
+        <w:t xml:space="preserve"> </w:t>
+      </w:r>
+      <w:r>
+        <w:t xml:space="preserve">[15,16]</w:t>
+      </w:r>
+      <w:r>
+        <w:t xml:space="preserve"> </w:t>
+      </w:r>
+      <w:r>
+        <w:t xml:space="preserve">with long tails to allow for differences in the reproduction number between countries. The infection trajectories were then mapped to mean reported case counts (</w:t>
       </w:r>
       <m:oMath>
         <m:sSub>
           <m:e>
             <m:r>
-              <m:t>R</m:t>
+              <m:t>D</m:t>
             </m:r>
           </m:e>
           <m:sub>
             <m:r>
-              <m:t>0</m:t>
+              <m:t>t</m:t>
             </m:r>
           </m:sub>
         </m:sSub>
       </m:oMath>
       <w:r>
-        <w:t xml:space="preserve">) from the initial stages of the outbreak in Wuhan</w:t>
-      </w:r>
-      <w:r>
-        <w:t xml:space="preserve"> </w:t>
-      </w:r>
-      <w:r>
-        <w:t xml:space="preserve">[15,16]</w:t>
-      </w:r>
-      <w:r>
-        <w:t xml:space="preserve"> </w:t>
-      </w:r>
-      <w:r>
-        <w:t xml:space="preserve">with long tails to allow for differences in the reproduction number between countries. The infection trajectories were then mapped to reported case counts by convolving over an uncertain incubation period and report delay distribution, and a negative binomial observation model combined with a multiplicative day of the week effect (with an independent effect for each day of the week)</w:t>
+        <w:t xml:space="preserve">) by convolving over an uncertain incubation period and report delay distribution (convolved into</w:t>
+      </w:r>
+      <w:r>
+        <w:t xml:space="preserve"> </w:t>
+      </w:r>
+      <m:oMath>
+        <m:r>
+          <m:t>ξ</m:t>
+        </m:r>
+      </m:oMath>
+      <w:r>
+        <w:t xml:space="preserve">). Reported cases counts (</w:t>
+      </w:r>
+      <m:oMath>
+        <m:sSub>
+          <m:e>
+            <m:r>
+              <m:t>C</m:t>
+            </m:r>
+          </m:e>
+          <m:sub>
+            <m:r>
+              <m:t>t</m:t>
+            </m:r>
+          </m:sub>
+        </m:sSub>
+      </m:oMath>
+      <w:r>
+        <w:t xml:space="preserve">) were then sampled uby multiplying by a day of the week effect, using an independent effect for each day of the week (</w:t>
+      </w:r>
+      <m:oMath>
+        <m:sSub>
+          <m:e>
+            <m:r>
+              <m:t>ω</m:t>
+            </m:r>
+          </m:e>
+          <m:sub>
+            <m:r>
+              <m:t>(</m:t>
+            </m:r>
+            <m:r>
+              <m:t>t</m:t>
+            </m:r>
+            <m:r>
+              <m:rPr>
+                <m:nor/>
+                <m:sty m:val="p"/>
+              </m:rPr>
+              <m:t>mod</m:t>
+            </m:r>
+            <m:r>
+              <m:t>7</m:t>
+            </m:r>
+            <m:r>
+              <m:t>)</m:t>
+            </m:r>
+          </m:sub>
+        </m:sSub>
+      </m:oMath>
+      <w:r>
+        <w:t xml:space="preserve">), and a negative binomial observation model with overdispersion</w:t>
+      </w:r>
+      <w:r>
+        <w:t xml:space="preserve"> </w:t>
+      </w:r>
+      <m:oMath>
+        <m:r>
+          <m:t>ϕ</m:t>
+        </m:r>
+      </m:oMath>
+      <w:r>
+        <w:t xml:space="preserve"> </w:t>
+      </w:r>
+      <w:r>
+        <w:t xml:space="preserve">(using an exponential prior with mean 1)</w:t>
       </w:r>
       <w:r>
         <w:t xml:space="preserve"> </w:t>
@@ -645,7 +791,31 @@
         <w:t xml:space="preserve"> </w:t>
       </w:r>
       <w:r>
-        <w:t xml:space="preserve">with a squared exponential kernel, with the length scale and magnitude estimated during the model fitting process. Each timeseries was fitted independently using Markov-chain Monte Carlo (MCMC). A minimum of 2 chains were used with a warmup of 500 each and 2000 samples post warmup. Convergence was assessed using the R hat diagnostic</w:t>
+        <w:t xml:space="preserve">with a squared exponential kernel (</w:t>
+      </w:r>
+      <m:oMath>
+        <m:r>
+          <m:t>G</m:t>
+        </m:r>
+        <m:r>
+          <m:t>P</m:t>
+        </m:r>
+      </m:oMath>
+      <w:r>
+        <w:t xml:space="preserve">).The model can be defined mathematically as follows,</w:t>
+      </w:r>
+    </w:p>
+    <w:p>
+      <w:pPr>
+        <w:pStyle w:val="BodyText"/>
+      </w:pPr>
+    </w:p>
+    <w:p>
+      <w:pPr>
+        <w:pStyle w:val="BodyText"/>
+      </w:pPr>
+      <w:r>
+        <w:t xml:space="preserve">The parameters of the Gaussian process kernnl were estimated during model fitting with the following priors. The length scale was given an inverse gamma prior with shape and scale values optimised to give a distribution with 98% of the density between 2 days and 21 days. The prior on the magnitude was standard normal. Each timeseries was fit independently using Markov-chain Monte Carlo (MCMC). A minimum of 4 chains were used with a warmup of 500 each and 4000 samples post warmup. Convergence was assessed using the R hat diagnostic</w:t>
       </w:r>
       <w:r>
         <w:t xml:space="preserve"> </w:t>
@@ -662,7 +832,7 @@
         <w:pStyle w:val="BodyText"/>
       </w:pPr>
       <w:r>
-        <w:t xml:space="preserve">We used a gamma distributed generation time with mean 3.6 days (standard deviation (SD) 0.7), and SD of 3.1 days (SD 0.8) for all estimates. Sourced from</w:t>
+        <w:t xml:space="preserve">We used an estimate of the generation time sourced from</w:t>
       </w:r>
       <w:r>
         <w:t xml:space="preserve"> </w:t>
@@ -700,7 +870,7 @@
         </w:r>
       </w:hyperlink>
       <w:r>
-        <w:t xml:space="preserve">). This incubation period was also used to convolve from unobserved infections to unobserved onsets in the model. See</w:t>
+        <w:t xml:space="preserve">). This resulted in a distributed generation time with mean 3.6 days (standard deviation (SD) 0.7), and SD of 3.1 days (SD 0.8) for all estimates. The incubation period estimate was also used to convolve from unobserved infections to unobserved onsets in the model. See</w:t>
       </w:r>
       <w:r>
         <w:t xml:space="preserve"> </w:t>
@@ -848,7 +1018,7 @@
         <w:pStyle w:val="FirstParagraph"/>
       </w:pPr>
       <w:r>
-        <w:t xml:space="preserve">The results presented here are sensitive to changes in COVID-19 testing practices and the level of effort put into detecting COVID-19 cases, e.g. through contact tracing. For example, if numbers of incident infections remain constant but a country begins to find and report a higher proportion of cases, then an increasing value of the reproduction number will be inferred. This is because all changes in the number of cases are attributed to changes in the number of infections resulting from previously reported cases, and are not assumed to be a result of improved testing and surveillance. On the other hand, if a country reports a lower proportion of cases because a lower number of tests are performed (which can happen if reagents required for testing are no longer available, for example) or the surveillance system captures a lower proportion of infections, then the model will attribute this to a drop in the reproduction number that may not be a true reduction. In order for our estimates to be unbiased not all cases have to be reported, but the level of testing effort (and therefore the proportion of detected cases) must be constant</w:t>
+        <w:t xml:space="preserve">The results presented here are sensitive to changes in COVID-19 testing practices and the level of effort put into detecting COVID-19 cases, e.g. through contact tracing. For example, if numbers of incident infections remain constant but a country begins to find and report a higher proportion of cases, then an increasing value of the reproduction number will be inferred. This is because all changes in the number of cases are attributed to changes in the number of infections resulting from previously reported cases and are not assumed to be a result of improved testing and surveillance. On the other hand, if a country reports a lower proportion of cases because a lower number of tests are performed (which can happen if reagents required for testing are no longer available, for example) or the surveillance system captures a lower proportion of infections, then the model will attribute this to a drop in the reproduction number that may not be a true reduction. In order for our estimates to be unbiased not all cases have to be reported, but the level of testing effort (and therefore the proportion of detected cases) must be constant</w:t>
       </w:r>
       <w:r>
         <w:t xml:space="preserve"> </w:t>
@@ -883,7 +1053,7 @@
         <w:pStyle w:val="FirstParagraph"/>
       </w:pPr>
       <w:r>
-        <w:t xml:space="preserve">We forecast the time-varying effective reproduction number over a 14 day time horizon by assuming it remains the same as the last estimated</w:t>
+        <w:t xml:space="preserve">We forecast the time-varying effective reproduction number over a 14-day time horizon by assuming it remains the same as the last estimated</w:t>
       </w:r>
       <w:r>
         <w:t xml:space="preserve"> </w:t>
@@ -945,7 +1115,7 @@
         <w:pStyle w:val="FirstParagraph"/>
       </w:pPr>
       <w:r>
-        <w:t xml:space="preserve">We report the median and 90% highest density credible intervals for all measures with 20%, 50% and 90% high density regions shown in figures. The analysis was conducted independently for all regions and is updated daily as new data becomes available. To highlight the proportion of cases that have yet to be reported (due to correcting for right truncation), we show a cut-off in figures based on the mean of all delays. Values prior to this point are defined as estimates with values past this point being defined as estimates based on partial data. In reality, this is a continuum with estimates closer to now progressively being based on less data and therefore becoming increasing uncertain. All estimates are available as downloadable csvs under an open-source license for use elsewhere</w:t>
+        <w:t xml:space="preserve">We report the median and 90% highest density credible intervals for all measures with 20%, 50% and 90% high density regions shown in figures. The analysis was conducted independently for all regions and is updated daily as new data becomes available. To highlight the proportion of cases that have yet to be reported (due to correcting for right truncation), we show a cut-off in figures based on the mean of all delays. Values prior to this point are defined as estimates with values past this point being defined as estimates based on partial data. In reality, this is a continuum with estimates closer to now progressively being based on less data and therefore becoming increasing uncertain. All estimates are available as downloadable files in csv format under an open-source license for use elsewhere</w:t>
       </w:r>
       <w:r>
         <w:t xml:space="preserve"> </w:t>
@@ -1034,7 +1204,7 @@
         <w:pStyle w:val="FirstParagraph"/>
       </w:pPr>
       <w:r>
-        <w:t xml:space="preserve">We provide a centralised resource, which generates comparable daily estimates of the time-varying reproduction number and a daily nowcast of the number of cases newly infected derived using a standardised method. We account for the delay between infection and case notification and include all sources of quantifiable uncertainty. This resource may be useful for policymakers to track the progression of the COVID-19 outbreak and evaluate the effectiveness of intervention measures. As new data become available, we will include sub-national estimates for additional countries, and provide additional support for public health agencies or researchers interested in applying our methods to their data.</w:t>
+        <w:t xml:space="preserve">We provide a centralised resource which generates comparable daily estimates of the time-varying reproduction number and a daily nowcast of the number of cases newly infected derived using a standardised method. We account for the delay between infection and case notification and include all sources of quantifiable uncertainty. This resource may be useful for policymakers to track the progression of the COVID-19 outbreak and evaluate the effectiveness of intervention measures. As new data become available, we will include sub-national estimates for additional countries, and provide additional support for public health agencies or researchers interested in applying our methods to their data.</w:t>
       </w:r>
     </w:p>
     <w:p>
@@ -1102,13 +1272,13 @@
         <w:pStyle w:val="BodyText"/>
       </w:pPr>
       <w:r>
-        <w:t xml:space="preserve">Our model is also limited by the data avaliable to us. For example,</w:t>
-      </w:r>
-      <w:r>
-        <w:t xml:space="preserve"> </w:t>
-      </w:r>
-      <w:r>
-        <w:t xml:space="preserve">the publically available linelists contain little data on the importation status of cases. This means that cases counts may be biased upwards by attributing imported cases to local transmission. This bias is particularly problematic when case counts are low. Unfortunately, in the absence of data, this issue can only be explored via scenario analysis.</w:t>
+        <w:t xml:space="preserve">Our model is also limited by the data available to us. For example,</w:t>
+      </w:r>
+      <w:r>
+        <w:t xml:space="preserve"> </w:t>
+      </w:r>
+      <w:r>
+        <w:t xml:space="preserve">the publicly available linelists contain little data on the importation status of cases. This means that cases counts may be biased upwards by attributing imported cases to local transmission. This bias is particularly problematic when case counts are low. Unfortunately, in the absence of data, this issue can only be explored via scenario analysis.</w:t>
       </w:r>
     </w:p>
     <w:p>
@@ -1116,7 +1286,7 @@
         <w:pStyle w:val="BodyText"/>
       </w:pPr>
       <w:r>
-        <w:t xml:space="preserve">As more data becomes available, future work should look to refine the distributions used for generation time, incubation period, and the report delay. There is also the potential to extend the present model to account for chainges in the delay from onset to notification over the course of an outbreak though additional data would need to be available for this to be possible. Finally, there is scope to explore how outbreak dynamics that differ among particular sub-populations, such as high-risk COVID-19 patients, can bias overall reproduction number estimates. This may be achieved by comparing reproduction number estimates from disparate data sources such as test positive cases, hospital admissions, and test positive deaths.</w:t>
+        <w:t xml:space="preserve">As more data becomes available, future work should look to refine the distributions used for generation time, incubation period, and the report delay. There is also the potential to extend the present model to account for changes in the delay from onset to notification over the course of an outbreak though additional data would need to be available for this to be possible. Finally, there is scope to explore how outbreak dynamics that differ among particular sub-populations, such as high-risk COVID-19 patients, can bias overall reproduction number estimates. This may be achieved by comparing reproduction number estimates from disparate data sources such as test positive cases, hospital admissions, and test positive deaths.</w:t>
       </w:r>
     </w:p>
     <w:p>

</xml_diff>